<commit_message>
[P_DEVOPS] docs: Begin some topics of the report
</commit_message>
<xml_diff>
--- a/doc/WIP/Rapport_P_Todo-App.docx
+++ b/doc/WIP/Rapport_P_Todo-App.docx
@@ -10,19 +10,11 @@
           <w:lang w:val="en-US"/>
         </w:rPr>
       </w:pPr>
-      <w:proofErr w:type="spellStart"/>
       <w:r>
         <w:rPr>
           <w:lang w:val="en-US"/>
         </w:rPr>
-        <w:t>P_Todo_App</w:t>
-      </w:r>
-      <w:proofErr w:type="spellEnd"/>
-      <w:r>
-        <w:rPr>
-          <w:lang w:val="en-US"/>
-        </w:rPr>
-        <w:t xml:space="preserve"> CI/C</w:t>
+        <w:t>P_Todo_App CI/C</w:t>
       </w:r>
       <w:r>
         <w:rPr>
@@ -121,35 +113,34 @@
     <w:p>
       <w:pPr>
         <w:jc w:val="center"/>
-      </w:pPr>
-      <w:r>
-        <w:t xml:space="preserve">Lucas </w:t>
-      </w:r>
-      <w:proofErr w:type="spellStart"/>
-      <w:r>
-        <w:t>Simões</w:t>
-      </w:r>
-      <w:proofErr w:type="spellEnd"/>
-      <w:r>
-        <w:t xml:space="preserve"> </w:t>
-      </w:r>
-      <w:proofErr w:type="spellStart"/>
-      <w:r>
-        <w:t>Pólvora</w:t>
-      </w:r>
-      <w:proofErr w:type="spellEnd"/>
-      <w:r>
-        <w:t xml:space="preserve"> &amp; </w:t>
-      </w:r>
-      <w:r>
+        <w:rPr>
+          <w:lang w:val="pt-BR"/>
+        </w:rPr>
+      </w:pPr>
+      <w:r>
+        <w:rPr>
+          <w:lang w:val="pt-BR"/>
+        </w:rPr>
+        <w:t xml:space="preserve">Lucas Simões Pólvora &amp; </w:t>
+      </w:r>
+      <w:r>
+        <w:rPr>
+          <w:lang w:val="pt-BR"/>
+        </w:rPr>
         <w:t xml:space="preserve">Lucas Lordon </w:t>
       </w:r>
     </w:p>
     <w:p>
       <w:pPr>
         <w:jc w:val="center"/>
-      </w:pPr>
-      <w:r>
+        <w:rPr>
+          <w:lang w:val="pt-BR"/>
+        </w:rPr>
+      </w:pPr>
+      <w:r>
+        <w:rPr>
+          <w:lang w:val="pt-BR"/>
+        </w:rPr>
         <w:t>MID2/GRP2D</w:t>
       </w:r>
     </w:p>
@@ -207,13 +198,8 @@
         <w:jc w:val="center"/>
       </w:pPr>
       <w:r>
-        <w:t xml:space="preserve">Cédric </w:t>
-      </w:r>
-      <w:proofErr w:type="spellStart"/>
-      <w:r>
-        <w:t>Schaffter</w:t>
-      </w:r>
-      <w:proofErr w:type="spellEnd"/>
+        <w:t>Cédric Schaffter</w:t>
+      </w:r>
       <w:r>
         <w:br w:type="page"/>
       </w:r>
@@ -875,33 +861,22 @@
       </w:r>
       <w:bookmarkEnd w:id="0"/>
     </w:p>
-    <w:p/>
     <w:p>
-      <w:pPr>
-        <w:jc w:val="both"/>
-      </w:pPr>
-      <w:r>
-        <w:t xml:space="preserve">Le projet </w:t>
-      </w:r>
-      <w:proofErr w:type="spellStart"/>
-      <w:r>
-        <w:t>P_Todo_App</w:t>
-      </w:r>
-      <w:proofErr w:type="spellEnd"/>
-      <w:r>
-        <w:t xml:space="preserve"> </w:t>
-      </w:r>
-      <w:r>
-        <w:t xml:space="preserve">a pour objectif l’apprentissage du </w:t>
-      </w:r>
-      <w:r>
-        <w:t>CI/CD</w:t>
-      </w:r>
-      <w:r>
-        <w:t>.</w:t>
+      <w:r>
+        <w:t xml:space="preserve">Dans le cadre de ce rapport de projet, nous explorerons le CI/CD mis en place par notre équipe pour une application déjà faite par M. Matthieu Meylan. L’application est un site web avec login pour faire une « todo list ». </w:t>
       </w:r>
     </w:p>
     <w:p>
+      <w:r>
+        <w:t xml:space="preserve">Le CI/CD est une pratique qui permet de développer tout en ayant toujours un livrable. Cette pratique est de plus en plus indispensable dans le monde professionnel afin de pouvoir automatiser toutes les tâches répétitives, comme déployer dans le serveur, faire les tests, etc…. </w:t>
+      </w:r>
+    </w:p>
+    <w:p>
+      <w:r>
+        <w:t>Notre CI/CD nous permettra de déployer continuellement notre application dans le Docker Hub.</w:t>
+      </w:r>
+    </w:p>
+    <w:p>
       <w:pPr>
         <w:pStyle w:val="Titre1"/>
       </w:pPr>
@@ -911,7 +886,22 @@
       </w:r>
       <w:bookmarkEnd w:id="1"/>
     </w:p>
-    <w:p/>
+    <w:p>
+      <w:r>
+        <w:t xml:space="preserve">Lors de ce projet, nous avons opté pour un </w:t>
+      </w:r>
+      <w:hyperlink r:id="rId10" w:history="1">
+        <w:r>
+          <w:rPr>
+            <w:rStyle w:val="Lienhypertexte"/>
+          </w:rPr>
+          <w:t>GitHub Project</w:t>
+        </w:r>
+      </w:hyperlink>
+      <w:r>
+        <w:t>. Dans ce GitHub Project, vous retrouverez notre Kanban avec les différentes tâches et leur statut.</w:t>
+      </w:r>
+    </w:p>
     <w:p>
       <w:pPr>
         <w:pStyle w:val="Titre1"/>
@@ -922,7 +912,102 @@
       </w:r>
       <w:bookmarkEnd w:id="2"/>
     </w:p>
-    <w:p/>
+    <w:p>
+      <w:pPr>
+        <w:pStyle w:val="Titre2"/>
+      </w:pPr>
+      <w:r>
+        <w:t>Local</w:t>
+      </w:r>
+    </w:p>
+    <w:p>
+      <w:r>
+        <w:t>En local, les seules étapes à réaliser sont de :</w:t>
+      </w:r>
+    </w:p>
+    <w:p>
+      <w:pPr>
+        <w:pStyle w:val="Paragraphedeliste"/>
+        <w:numPr>
+          <w:ilvl w:val="0"/>
+          <w:numId w:val="14"/>
+        </w:numPr>
+      </w:pPr>
+      <w:r>
+        <w:t>Télécharger l’application en local</w:t>
+      </w:r>
+    </w:p>
+    <w:p>
+      <w:pPr>
+        <w:pStyle w:val="Paragraphedeliste"/>
+        <w:numPr>
+          <w:ilvl w:val="0"/>
+          <w:numId w:val="14"/>
+        </w:numPr>
+      </w:pPr>
+      <w:r>
+        <w:t>Aller sur le fichier vite.config.ts dans le frontend et changer l’adresse qui est dans le proxy en « http://127.0.0.1:3000 »</w:t>
+      </w:r>
+    </w:p>
+    <w:p>
+      <w:pPr>
+        <w:pStyle w:val="Paragraphedeliste"/>
+        <w:numPr>
+          <w:ilvl w:val="0"/>
+          <w:numId w:val="14"/>
+        </w:numPr>
+      </w:pPr>
+      <w:r>
+        <w:t>Ouvrir 2 CMDs : un sur le dossier du frontend et l’autre sur le dossier du backend.</w:t>
+      </w:r>
+    </w:p>
+    <w:p>
+      <w:pPr>
+        <w:pStyle w:val="Paragraphedeliste"/>
+        <w:numPr>
+          <w:ilvl w:val="0"/>
+          <w:numId w:val="14"/>
+        </w:numPr>
+      </w:pPr>
+      <w:r>
+        <w:t>Exécuter la commande « npm i » sur les CMD</w:t>
+      </w:r>
+    </w:p>
+    <w:p>
+      <w:pPr>
+        <w:pStyle w:val="Paragraphedeliste"/>
+        <w:numPr>
+          <w:ilvl w:val="0"/>
+          <w:numId w:val="14"/>
+        </w:numPr>
+      </w:pPr>
+      <w:r>
+        <w:t>Ensuite dans le CMD du backend : npm start</w:t>
+      </w:r>
+    </w:p>
+    <w:p>
+      <w:pPr>
+        <w:pStyle w:val="Paragraphedeliste"/>
+        <w:numPr>
+          <w:ilvl w:val="0"/>
+          <w:numId w:val="14"/>
+        </w:numPr>
+      </w:pPr>
+      <w:r>
+        <w:t>Et le CMD du frontend : npm run dev</w:t>
+      </w:r>
+    </w:p>
+    <w:p>
+      <w:r>
+        <w:t>Après avoir effectuer ces étapes</w:t>
+      </w:r>
+      <w:r>
+        <w:t>, l’application devrait être opérationnelle.</w:t>
+      </w:r>
+      <w:r>
+        <w:t xml:space="preserve"> </w:t>
+      </w:r>
+    </w:p>
     <w:p>
       <w:pPr>
         <w:pStyle w:val="Titre1"/>
@@ -962,15 +1047,7 @@
       </w:pPr>
       <w:bookmarkStart w:id="6" w:name="_Toc181795435"/>
       <w:r>
-        <w:t xml:space="preserve">Schémas CI/CD </w:t>
-      </w:r>
-      <w:proofErr w:type="spellStart"/>
-      <w:r>
-        <w:t>Github</w:t>
-      </w:r>
-      <w:proofErr w:type="spellEnd"/>
-      <w:r>
-        <w:t xml:space="preserve"> Action</w:t>
+        <w:t>Schémas CI/CD Github Action</w:t>
       </w:r>
       <w:bookmarkEnd w:id="6"/>
     </w:p>
@@ -986,8 +1063,9 @@
       <w:bookmarkEnd w:id="7"/>
     </w:p>
     <w:p/>
+    <w:p/>
     <w:sectPr>
-      <w:footerReference w:type="default" r:id="rId10"/>
+      <w:footerReference w:type="default" r:id="rId11"/>
       <w:pgSz w:w="11906" w:h="16838"/>
       <w:pgMar w:top="1417" w:right="1417" w:bottom="1417" w:left="1417" w:header="708" w:footer="708" w:gutter="0"/>
       <w:pgBorders w:offsetFrom="page">
@@ -1047,23 +1125,7 @@
       <w:t xml:space="preserve"> </w:t>
     </w:r>
     <w:r>
-      <w:t xml:space="preserve">Lucas </w:t>
-    </w:r>
-    <w:proofErr w:type="spellStart"/>
-    <w:r>
-      <w:t>Simões</w:t>
-    </w:r>
-    <w:proofErr w:type="spellEnd"/>
-    <w:r>
-      <w:t xml:space="preserve"> </w:t>
-    </w:r>
-    <w:proofErr w:type="spellStart"/>
-    <w:r>
-      <w:t>Pólvora</w:t>
-    </w:r>
-    <w:proofErr w:type="spellEnd"/>
-    <w:r>
-      <w:t xml:space="preserve"> &amp; Lucas Lordon</w:t>
+      <w:t>Lucas Simões Pólvora &amp; Lucas Lordon</w:t>
     </w:r>
     <w:r>
       <w:rPr>
@@ -1189,7 +1251,7 @@
       <w:rPr>
         <w:noProof/>
       </w:rPr>
-      <w:t>06.11.2024</w:t>
+      <w:t>13.11.2024</w:t>
     </w:r>
     <w:r>
       <w:fldChar w:fldCharType="end"/>
@@ -1241,14 +1303,12 @@
     <w:r>
       <w:t xml:space="preserve">Projet </w:t>
     </w:r>
-    <w:proofErr w:type="spellStart"/>
     <w:r>
       <w:t>P_</w:t>
     </w:r>
     <w:r>
       <w:t>Todo_App</w:t>
     </w:r>
-    <w:proofErr w:type="spellEnd"/>
   </w:p>
   <w:p>
     <w:pPr>
@@ -1575,6 +1635,118 @@
     </w:lvl>
   </w:abstractNum>
   <w:abstractNum w:abstractNumId="3" w15:restartNumberingAfterBreak="0">
+    <w:nsid w:val="2C5C0831"/>
+    <w:multiLevelType w:val="hybridMultilevel"/>
+    <w:tmpl w:val="443C285C"/>
+    <w:lvl w:ilvl="0" w:tplc="71007C86">
+      <w:numFmt w:val="bullet"/>
+      <w:lvlText w:val="-"/>
+      <w:lvlJc w:val="left"/>
+      <w:pPr>
+        <w:ind w:left="720" w:hanging="360"/>
+      </w:pPr>
+      <w:rPr>
+        <w:rFonts w:ascii="Calibri" w:eastAsiaTheme="minorHAnsi" w:hAnsi="Calibri" w:cs="Calibri" w:hint="default"/>
+      </w:rPr>
+    </w:lvl>
+    <w:lvl w:ilvl="1" w:tplc="100C0003" w:tentative="1">
+      <w:start w:val="1"/>
+      <w:numFmt w:val="bullet"/>
+      <w:lvlText w:val="o"/>
+      <w:lvlJc w:val="left"/>
+      <w:pPr>
+        <w:ind w:left="1440" w:hanging="360"/>
+      </w:pPr>
+      <w:rPr>
+        <w:rFonts w:ascii="Courier New" w:hAnsi="Courier New" w:cs="Courier New" w:hint="default"/>
+      </w:rPr>
+    </w:lvl>
+    <w:lvl w:ilvl="2" w:tplc="100C0005" w:tentative="1">
+      <w:start w:val="1"/>
+      <w:numFmt w:val="bullet"/>
+      <w:lvlText w:val=""/>
+      <w:lvlJc w:val="left"/>
+      <w:pPr>
+        <w:ind w:left="2160" w:hanging="360"/>
+      </w:pPr>
+      <w:rPr>
+        <w:rFonts w:ascii="Wingdings" w:hAnsi="Wingdings" w:hint="default"/>
+      </w:rPr>
+    </w:lvl>
+    <w:lvl w:ilvl="3" w:tplc="100C0001" w:tentative="1">
+      <w:start w:val="1"/>
+      <w:numFmt w:val="bullet"/>
+      <w:lvlText w:val=""/>
+      <w:lvlJc w:val="left"/>
+      <w:pPr>
+        <w:ind w:left="2880" w:hanging="360"/>
+      </w:pPr>
+      <w:rPr>
+        <w:rFonts w:ascii="Symbol" w:hAnsi="Symbol" w:hint="default"/>
+      </w:rPr>
+    </w:lvl>
+    <w:lvl w:ilvl="4" w:tplc="100C0003" w:tentative="1">
+      <w:start w:val="1"/>
+      <w:numFmt w:val="bullet"/>
+      <w:lvlText w:val="o"/>
+      <w:lvlJc w:val="left"/>
+      <w:pPr>
+        <w:ind w:left="3600" w:hanging="360"/>
+      </w:pPr>
+      <w:rPr>
+        <w:rFonts w:ascii="Courier New" w:hAnsi="Courier New" w:cs="Courier New" w:hint="default"/>
+      </w:rPr>
+    </w:lvl>
+    <w:lvl w:ilvl="5" w:tplc="100C0005" w:tentative="1">
+      <w:start w:val="1"/>
+      <w:numFmt w:val="bullet"/>
+      <w:lvlText w:val=""/>
+      <w:lvlJc w:val="left"/>
+      <w:pPr>
+        <w:ind w:left="4320" w:hanging="360"/>
+      </w:pPr>
+      <w:rPr>
+        <w:rFonts w:ascii="Wingdings" w:hAnsi="Wingdings" w:hint="default"/>
+      </w:rPr>
+    </w:lvl>
+    <w:lvl w:ilvl="6" w:tplc="100C0001" w:tentative="1">
+      <w:start w:val="1"/>
+      <w:numFmt w:val="bullet"/>
+      <w:lvlText w:val=""/>
+      <w:lvlJc w:val="left"/>
+      <w:pPr>
+        <w:ind w:left="5040" w:hanging="360"/>
+      </w:pPr>
+      <w:rPr>
+        <w:rFonts w:ascii="Symbol" w:hAnsi="Symbol" w:hint="default"/>
+      </w:rPr>
+    </w:lvl>
+    <w:lvl w:ilvl="7" w:tplc="100C0003" w:tentative="1">
+      <w:start w:val="1"/>
+      <w:numFmt w:val="bullet"/>
+      <w:lvlText w:val="o"/>
+      <w:lvlJc w:val="left"/>
+      <w:pPr>
+        <w:ind w:left="5760" w:hanging="360"/>
+      </w:pPr>
+      <w:rPr>
+        <w:rFonts w:ascii="Courier New" w:hAnsi="Courier New" w:cs="Courier New" w:hint="default"/>
+      </w:rPr>
+    </w:lvl>
+    <w:lvl w:ilvl="8" w:tplc="100C0005" w:tentative="1">
+      <w:start w:val="1"/>
+      <w:numFmt w:val="bullet"/>
+      <w:lvlText w:val=""/>
+      <w:lvlJc w:val="left"/>
+      <w:pPr>
+        <w:ind w:left="6480" w:hanging="360"/>
+      </w:pPr>
+      <w:rPr>
+        <w:rFonts w:ascii="Wingdings" w:hAnsi="Wingdings" w:hint="default"/>
+      </w:rPr>
+    </w:lvl>
+  </w:abstractNum>
+  <w:abstractNum w:abstractNumId="4" w15:restartNumberingAfterBreak="0">
     <w:nsid w:val="35844BE7"/>
     <w:multiLevelType w:val="hybridMultilevel"/>
     <w:tmpl w:val="57AA9FAA"/>
@@ -1663,7 +1835,7 @@
       </w:pPr>
     </w:lvl>
   </w:abstractNum>
-  <w:abstractNum w:abstractNumId="4" w15:restartNumberingAfterBreak="0">
+  <w:abstractNum w:abstractNumId="5" w15:restartNumberingAfterBreak="0">
     <w:nsid w:val="358A3535"/>
     <w:multiLevelType w:val="hybridMultilevel"/>
     <w:tmpl w:val="64CED31E"/>
@@ -1752,7 +1924,7 @@
       </w:pPr>
     </w:lvl>
   </w:abstractNum>
-  <w:abstractNum w:abstractNumId="5" w15:restartNumberingAfterBreak="0">
+  <w:abstractNum w:abstractNumId="6" w15:restartNumberingAfterBreak="0">
     <w:nsid w:val="3B364F6A"/>
     <w:multiLevelType w:val="hybridMultilevel"/>
     <w:tmpl w:val="4CE4606E"/>
@@ -1865,7 +2037,7 @@
       </w:rPr>
     </w:lvl>
   </w:abstractNum>
-  <w:abstractNum w:abstractNumId="6" w15:restartNumberingAfterBreak="0">
+  <w:abstractNum w:abstractNumId="7" w15:restartNumberingAfterBreak="0">
     <w:nsid w:val="3E742585"/>
     <w:multiLevelType w:val="hybridMultilevel"/>
     <w:tmpl w:val="C764E1FE"/>
@@ -1954,7 +2126,7 @@
       </w:pPr>
     </w:lvl>
   </w:abstractNum>
-  <w:abstractNum w:abstractNumId="7" w15:restartNumberingAfterBreak="0">
+  <w:abstractNum w:abstractNumId="8" w15:restartNumberingAfterBreak="0">
     <w:nsid w:val="42A74CA5"/>
     <w:multiLevelType w:val="hybridMultilevel"/>
     <w:tmpl w:val="8F3440AE"/>
@@ -2043,7 +2215,7 @@
       </w:pPr>
     </w:lvl>
   </w:abstractNum>
-  <w:abstractNum w:abstractNumId="8" w15:restartNumberingAfterBreak="0">
+  <w:abstractNum w:abstractNumId="9" w15:restartNumberingAfterBreak="0">
     <w:nsid w:val="4F617861"/>
     <w:multiLevelType w:val="hybridMultilevel"/>
     <w:tmpl w:val="AA9CB194"/>
@@ -2155,7 +2327,7 @@
       </w:rPr>
     </w:lvl>
   </w:abstractNum>
-  <w:abstractNum w:abstractNumId="9" w15:restartNumberingAfterBreak="0">
+  <w:abstractNum w:abstractNumId="10" w15:restartNumberingAfterBreak="0">
     <w:nsid w:val="59C8101F"/>
     <w:multiLevelType w:val="hybridMultilevel"/>
     <w:tmpl w:val="F9DCF408"/>
@@ -2244,7 +2416,119 @@
       </w:pPr>
     </w:lvl>
   </w:abstractNum>
-  <w:abstractNum w:abstractNumId="10" w15:restartNumberingAfterBreak="0">
+  <w:abstractNum w:abstractNumId="11" w15:restartNumberingAfterBreak="0">
+    <w:nsid w:val="6A365A74"/>
+    <w:multiLevelType w:val="hybridMultilevel"/>
+    <w:tmpl w:val="A26EFCDE"/>
+    <w:lvl w:ilvl="0" w:tplc="71007C86">
+      <w:numFmt w:val="bullet"/>
+      <w:lvlText w:val="-"/>
+      <w:lvlJc w:val="left"/>
+      <w:pPr>
+        <w:ind w:left="720" w:hanging="360"/>
+      </w:pPr>
+      <w:rPr>
+        <w:rFonts w:ascii="Calibri" w:eastAsiaTheme="minorHAnsi" w:hAnsi="Calibri" w:cs="Calibri" w:hint="default"/>
+      </w:rPr>
+    </w:lvl>
+    <w:lvl w:ilvl="1" w:tplc="100C0003" w:tentative="1">
+      <w:start w:val="1"/>
+      <w:numFmt w:val="bullet"/>
+      <w:lvlText w:val="o"/>
+      <w:lvlJc w:val="left"/>
+      <w:pPr>
+        <w:ind w:left="1440" w:hanging="360"/>
+      </w:pPr>
+      <w:rPr>
+        <w:rFonts w:ascii="Courier New" w:hAnsi="Courier New" w:cs="Courier New" w:hint="default"/>
+      </w:rPr>
+    </w:lvl>
+    <w:lvl w:ilvl="2" w:tplc="100C0005" w:tentative="1">
+      <w:start w:val="1"/>
+      <w:numFmt w:val="bullet"/>
+      <w:lvlText w:val=""/>
+      <w:lvlJc w:val="left"/>
+      <w:pPr>
+        <w:ind w:left="2160" w:hanging="360"/>
+      </w:pPr>
+      <w:rPr>
+        <w:rFonts w:ascii="Wingdings" w:hAnsi="Wingdings" w:hint="default"/>
+      </w:rPr>
+    </w:lvl>
+    <w:lvl w:ilvl="3" w:tplc="100C0001" w:tentative="1">
+      <w:start w:val="1"/>
+      <w:numFmt w:val="bullet"/>
+      <w:lvlText w:val=""/>
+      <w:lvlJc w:val="left"/>
+      <w:pPr>
+        <w:ind w:left="2880" w:hanging="360"/>
+      </w:pPr>
+      <w:rPr>
+        <w:rFonts w:ascii="Symbol" w:hAnsi="Symbol" w:hint="default"/>
+      </w:rPr>
+    </w:lvl>
+    <w:lvl w:ilvl="4" w:tplc="100C0003" w:tentative="1">
+      <w:start w:val="1"/>
+      <w:numFmt w:val="bullet"/>
+      <w:lvlText w:val="o"/>
+      <w:lvlJc w:val="left"/>
+      <w:pPr>
+        <w:ind w:left="3600" w:hanging="360"/>
+      </w:pPr>
+      <w:rPr>
+        <w:rFonts w:ascii="Courier New" w:hAnsi="Courier New" w:cs="Courier New" w:hint="default"/>
+      </w:rPr>
+    </w:lvl>
+    <w:lvl w:ilvl="5" w:tplc="100C0005" w:tentative="1">
+      <w:start w:val="1"/>
+      <w:numFmt w:val="bullet"/>
+      <w:lvlText w:val=""/>
+      <w:lvlJc w:val="left"/>
+      <w:pPr>
+        <w:ind w:left="4320" w:hanging="360"/>
+      </w:pPr>
+      <w:rPr>
+        <w:rFonts w:ascii="Wingdings" w:hAnsi="Wingdings" w:hint="default"/>
+      </w:rPr>
+    </w:lvl>
+    <w:lvl w:ilvl="6" w:tplc="100C0001" w:tentative="1">
+      <w:start w:val="1"/>
+      <w:numFmt w:val="bullet"/>
+      <w:lvlText w:val=""/>
+      <w:lvlJc w:val="left"/>
+      <w:pPr>
+        <w:ind w:left="5040" w:hanging="360"/>
+      </w:pPr>
+      <w:rPr>
+        <w:rFonts w:ascii="Symbol" w:hAnsi="Symbol" w:hint="default"/>
+      </w:rPr>
+    </w:lvl>
+    <w:lvl w:ilvl="7" w:tplc="100C0003" w:tentative="1">
+      <w:start w:val="1"/>
+      <w:numFmt w:val="bullet"/>
+      <w:lvlText w:val="o"/>
+      <w:lvlJc w:val="left"/>
+      <w:pPr>
+        <w:ind w:left="5760" w:hanging="360"/>
+      </w:pPr>
+      <w:rPr>
+        <w:rFonts w:ascii="Courier New" w:hAnsi="Courier New" w:cs="Courier New" w:hint="default"/>
+      </w:rPr>
+    </w:lvl>
+    <w:lvl w:ilvl="8" w:tplc="100C0005" w:tentative="1">
+      <w:start w:val="1"/>
+      <w:numFmt w:val="bullet"/>
+      <w:lvlText w:val=""/>
+      <w:lvlJc w:val="left"/>
+      <w:pPr>
+        <w:ind w:left="6480" w:hanging="360"/>
+      </w:pPr>
+      <w:rPr>
+        <w:rFonts w:ascii="Wingdings" w:hAnsi="Wingdings" w:hint="default"/>
+      </w:rPr>
+    </w:lvl>
+  </w:abstractNum>
+  <w:abstractNum w:abstractNumId="12" w15:restartNumberingAfterBreak="0">
     <w:nsid w:val="6EDD6540"/>
     <w:multiLevelType w:val="hybridMultilevel"/>
     <w:tmpl w:val="7E88C33E"/>
@@ -2357,7 +2641,7 @@
       </w:rPr>
     </w:lvl>
   </w:abstractNum>
-  <w:abstractNum w:abstractNumId="11" w15:restartNumberingAfterBreak="0">
+  <w:abstractNum w:abstractNumId="13" w15:restartNumberingAfterBreak="0">
     <w:nsid w:val="7F6D5840"/>
     <w:multiLevelType w:val="hybridMultilevel"/>
     <w:tmpl w:val="C5A048F8"/>
@@ -2474,37 +2758,43 @@
     <w:abstractNumId w:val="1"/>
   </w:num>
   <w:num w:numId="2" w16cid:durableId="1528828838">
+    <w:abstractNumId w:val="5"/>
+  </w:num>
+  <w:num w:numId="3" w16cid:durableId="427386560">
+    <w:abstractNumId w:val="8"/>
+  </w:num>
+  <w:num w:numId="4" w16cid:durableId="872111962">
     <w:abstractNumId w:val="4"/>
   </w:num>
-  <w:num w:numId="3" w16cid:durableId="427386560">
+  <w:num w:numId="5" w16cid:durableId="1223981400">
     <w:abstractNumId w:val="7"/>
   </w:num>
-  <w:num w:numId="4" w16cid:durableId="872111962">
-    <w:abstractNumId w:val="3"/>
-  </w:num>
-  <w:num w:numId="5" w16cid:durableId="1223981400">
-    <w:abstractNumId w:val="6"/>
-  </w:num>
   <w:num w:numId="6" w16cid:durableId="510219598">
-    <w:abstractNumId w:val="9"/>
+    <w:abstractNumId w:val="10"/>
   </w:num>
   <w:num w:numId="7" w16cid:durableId="1067722956">
-    <w:abstractNumId w:val="5"/>
+    <w:abstractNumId w:val="6"/>
   </w:num>
   <w:num w:numId="8" w16cid:durableId="1287351725">
     <w:abstractNumId w:val="2"/>
   </w:num>
   <w:num w:numId="9" w16cid:durableId="960918994">
-    <w:abstractNumId w:val="11"/>
+    <w:abstractNumId w:val="13"/>
   </w:num>
   <w:num w:numId="10" w16cid:durableId="570694070">
-    <w:abstractNumId w:val="10"/>
+    <w:abstractNumId w:val="12"/>
   </w:num>
   <w:num w:numId="11" w16cid:durableId="1101805506">
     <w:abstractNumId w:val="0"/>
   </w:num>
   <w:num w:numId="12" w16cid:durableId="925113497">
-    <w:abstractNumId w:val="8"/>
+    <w:abstractNumId w:val="9"/>
+  </w:num>
+  <w:num w:numId="13" w16cid:durableId="641470425">
+    <w:abstractNumId w:val="11"/>
+  </w:num>
+  <w:num w:numId="14" w16cid:durableId="1001588883">
+    <w:abstractNumId w:val="3"/>
   </w:num>
 </w:numbering>
 </file>

</xml_diff>